<commit_message>
Updated changes in documentation
</commit_message>
<xml_diff>
--- a/README.docx
+++ b/README.docx
@@ -1340,7 +1340,7 @@
             </w:pPr>
             <w:proofErr w:type="spellStart"/>
             <w:r>
-              <w:t>fk_travel_id</w:t>
+              <w:t>travel_id</w:t>
             </w:r>
             <w:proofErr w:type="spellEnd"/>
           </w:p>
@@ -1467,7 +1467,7 @@
             </w:pPr>
             <w:proofErr w:type="spellStart"/>
             <w:r>
-              <w:t>fk_username</w:t>
+              <w:t>user_id</w:t>
             </w:r>
             <w:proofErr w:type="spellEnd"/>
           </w:p>

</xml_diff>

<commit_message>
Last check + touchup + sql db file + new README
</commit_message>
<xml_diff>
--- a/README.docx
+++ b/README.docx
@@ -20,7 +20,23 @@
           <w:sz w:val="36"/>
           <w:szCs w:val="36"/>
         </w:rPr>
-        <w:t>BED Assignment 01 Documentation</w:t>
+        <w:t>BED Assignment 0</w:t>
+      </w:r>
+      <w:r>
+        <w:rPr>
+          <w:b/>
+          <w:sz w:val="36"/>
+          <w:szCs w:val="36"/>
+        </w:rPr>
+        <w:t>2</w:t>
+      </w:r>
+      <w:r>
+        <w:rPr>
+          <w:b/>
+          <w:sz w:val="36"/>
+          <w:szCs w:val="36"/>
+        </w:rPr>
+        <w:t xml:space="preserve"> Documentation</w:t>
       </w:r>
     </w:p>
     <w:p/>
@@ -107,62 +123,58 @@
     </w:p>
     <w:p>
       <w:pPr>
-        <w:numPr>
-          <w:ilvl w:val="0"/>
-          <w:numId w:val="6"/>
-        </w:numPr>
-      </w:pPr>
-      <w:r>
-        <w:t>Mysql2</w:t>
+        <w:pStyle w:val="ListBullet"/>
+      </w:pPr>
+      <w:r>
+        <w:t xml:space="preserve">Located in </w:t>
+      </w:r>
+      <w:proofErr w:type="spellStart"/>
+      <w:r>
+        <w:t>package.json</w:t>
+      </w:r>
+      <w:proofErr w:type="spellEnd"/>
+      <w:r>
+        <w:t xml:space="preserve"> file</w:t>
       </w:r>
     </w:p>
     <w:p>
-      <w:pPr>
-        <w:numPr>
-          <w:ilvl w:val="0"/>
-          <w:numId w:val="6"/>
-        </w:numPr>
-      </w:pPr>
-      <w:proofErr w:type="spellStart"/>
-      <w:r>
-        <w:t>Multer</w:t>
-      </w:r>
-      <w:proofErr w:type="spellEnd"/>
-    </w:p>
-    <w:p>
-      <w:pPr>
-        <w:numPr>
-          <w:ilvl w:val="0"/>
-          <w:numId w:val="6"/>
-        </w:numPr>
-      </w:pPr>
-      <w:r>
-        <w:t>Express</w:t>
-      </w:r>
-    </w:p>
-    <w:p>
-      <w:pPr>
-        <w:numPr>
-          <w:ilvl w:val="0"/>
-          <w:numId w:val="6"/>
-        </w:numPr>
-      </w:pPr>
-      <w:r>
-        <w:t>Body-parser</w:t>
-      </w:r>
-    </w:p>
-    <w:p>
-      <w:pPr>
-        <w:numPr>
-          <w:ilvl w:val="0"/>
-          <w:numId w:val="6"/>
-        </w:numPr>
-      </w:pPr>
-      <w:proofErr w:type="spellStart"/>
-      <w:r>
-        <w:t>bcrypt</w:t>
-      </w:r>
-      <w:proofErr w:type="spellEnd"/>
+      <w:r>
+        <w:drawing>
+          <wp:inline distT="0" distB="0" distL="0" distR="0" wp14:anchorId="37B3E756" wp14:editId="0BBEA52A">
+            <wp:extent cx="2810267" cy="2695951"/>
+            <wp:effectExtent l="0" t="0" r="9525" b="9525"/>
+            <wp:docPr id="1" name="Picture 1"/>
+            <wp:cNvGraphicFramePr>
+              <a:graphicFrameLocks xmlns:a="http://schemas.openxmlformats.org/drawingml/2006/main" noChangeAspect="1"/>
+            </wp:cNvGraphicFramePr>
+            <a:graphic xmlns:a="http://schemas.openxmlformats.org/drawingml/2006/main">
+              <a:graphicData uri="http://schemas.openxmlformats.org/drawingml/2006/picture">
+                <pic:pic xmlns:pic="http://schemas.openxmlformats.org/drawingml/2006/picture">
+                  <pic:nvPicPr>
+                    <pic:cNvPr id="1" name=""/>
+                    <pic:cNvPicPr/>
+                  </pic:nvPicPr>
+                  <pic:blipFill>
+                    <a:blip r:embed="rId5"/>
+                    <a:stretch>
+                      <a:fillRect/>
+                    </a:stretch>
+                  </pic:blipFill>
+                  <pic:spPr>
+                    <a:xfrm>
+                      <a:off x="0" y="0"/>
+                      <a:ext cx="2810267" cy="2695951"/>
+                    </a:xfrm>
+                    <a:prstGeom prst="rect">
+                      <a:avLst/>
+                    </a:prstGeom>
+                  </pic:spPr>
+                </pic:pic>
+              </a:graphicData>
+            </a:graphic>
+          </wp:inline>
+        </w:drawing>
+      </w:r>
     </w:p>
     <w:p/>
     <w:p>
@@ -236,11 +248,12 @@
           <w:numId w:val="2"/>
         </w:numPr>
       </w:pPr>
-      <w:proofErr w:type="spellStart"/>
-      <w:r>
-        <w:t>bed_assignment.sql</w:t>
-      </w:r>
-      <w:proofErr w:type="spellEnd"/>
+      <w:r>
+        <w:t>BED_Assignment_02</w:t>
+      </w:r>
+      <w:r>
+        <w:t>.sql</w:t>
+      </w:r>
     </w:p>
     <w:p>
       <w:pPr>
@@ -255,310 +268,49 @@
     </w:p>
     <w:p/>
     <w:p>
-      <w:pPr>
-        <w:pStyle w:val="Heading3"/>
-      </w:pPr>
       <w:bookmarkStart w:id="3" w:name="_6ih5g6t8jp86" w:colFirst="0" w:colLast="0"/>
       <w:bookmarkEnd w:id="3"/>
-      <w:r>
-        <w:t>Uploading Images</w:t>
-      </w:r>
     </w:p>
     <w:p>
       <w:pPr>
-        <w:numPr>
-          <w:ilvl w:val="0"/>
-          <w:numId w:val="3"/>
-        </w:numPr>
-      </w:pPr>
-      <w:r>
-        <w:t>On postman, use form-data to send the post/put requests.</w:t>
+        <w:pStyle w:val="Heading2"/>
+      </w:pPr>
+      <w:r>
+        <w:t>Test Accounts</w:t>
       </w:r>
     </w:p>
     <w:p>
-      <w:pPr>
-        <w:numPr>
-          <w:ilvl w:val="0"/>
-          <w:numId w:val="3"/>
-        </w:numPr>
-      </w:pPr>
-      <w:r>
-        <w:t>Using the key upload, set the file type to file and then choose the image that you wish to upload and upload!</w:t>
-      </w:r>
-    </w:p>
-    <w:p>
-      <w:pPr>
-        <w:pStyle w:val="Heading3"/>
-      </w:pPr>
-      <w:bookmarkStart w:id="4" w:name="_y5isrkf5vps7" w:colFirst="0" w:colLast="0"/>
-      <w:bookmarkEnd w:id="4"/>
-    </w:p>
-    <w:p>
-      <w:pPr>
-        <w:pStyle w:val="Heading3"/>
-      </w:pPr>
-      <w:bookmarkStart w:id="5" w:name="_b59jfmszmbcn" w:colFirst="0" w:colLast="0"/>
-      <w:bookmarkEnd w:id="5"/>
-      <w:r>
-        <w:t>Logging In</w:t>
-      </w:r>
-    </w:p>
-    <w:p>
-      <w:pPr>
-        <w:numPr>
-          <w:ilvl w:val="0"/>
-          <w:numId w:val="1"/>
-        </w:numPr>
-      </w:pPr>
-      <w:r>
-        <w:t>Password automatically stored and hashed when creating new user</w:t>
-      </w:r>
-    </w:p>
-    <w:p>
-      <w:pPr>
-        <w:numPr>
-          <w:ilvl w:val="1"/>
-          <w:numId w:val="1"/>
-        </w:numPr>
-      </w:pPr>
-      <w:r>
-        <w:t xml:space="preserve">When creating new user using endpoint POST /users, </w:t>
-      </w:r>
-      <w:proofErr w:type="gramStart"/>
-      <w:r>
-        <w:t>have to</w:t>
-      </w:r>
-      <w:proofErr w:type="gramEnd"/>
-      <w:r>
-        <w:t xml:space="preserve"> include additional request body password for user password</w:t>
-      </w:r>
-    </w:p>
-    <w:p>
-      <w:pPr>
-        <w:numPr>
-          <w:ilvl w:val="2"/>
-          <w:numId w:val="1"/>
-        </w:numPr>
-      </w:pPr>
-      <w:r>
-        <w:t>Same when updating user information with put</w:t>
-      </w:r>
-    </w:p>
-    <w:p>
-      <w:pPr>
-        <w:numPr>
-          <w:ilvl w:val="0"/>
-          <w:numId w:val="1"/>
-        </w:numPr>
-      </w:pPr>
-      <w:r>
-        <w:lastRenderedPageBreak/>
-        <w:t>Endpoint used for logging in is POST /user/login</w:t>
-      </w:r>
-    </w:p>
-    <w:p>
-      <w:pPr>
-        <w:numPr>
-          <w:ilvl w:val="0"/>
-          <w:numId w:val="1"/>
-        </w:numPr>
-      </w:pPr>
-      <w:r>
-        <w:t>Request body used is username and password</w:t>
-      </w:r>
-    </w:p>
-    <w:p>
-      <w:pPr>
-        <w:numPr>
-          <w:ilvl w:val="0"/>
-          <w:numId w:val="1"/>
-        </w:numPr>
-      </w:pPr>
-      <w:r>
-        <w:t>If successful,</w:t>
-      </w:r>
-    </w:p>
-    <w:p>
-      <w:pPr>
-        <w:numPr>
-          <w:ilvl w:val="1"/>
-          <w:numId w:val="1"/>
-        </w:numPr>
-      </w:pPr>
-      <w:r>
-        <w:t>Status 200</w:t>
-      </w:r>
-    </w:p>
-    <w:p>
-      <w:pPr>
-        <w:numPr>
-          <w:ilvl w:val="1"/>
-          <w:numId w:val="1"/>
-        </w:numPr>
-      </w:pPr>
-      <w:r>
-        <w:t>Shows “Login successful, welcome user &lt;username&gt;</w:t>
-      </w:r>
-    </w:p>
-    <w:p>
-      <w:pPr>
-        <w:numPr>
-          <w:ilvl w:val="0"/>
-          <w:numId w:val="1"/>
-        </w:numPr>
-      </w:pPr>
-      <w:r>
-        <w:t>If unsuccessful</w:t>
-      </w:r>
-    </w:p>
-    <w:p>
-      <w:pPr>
-        <w:numPr>
-          <w:ilvl w:val="1"/>
-          <w:numId w:val="1"/>
-        </w:numPr>
-      </w:pPr>
-      <w:r>
-        <w:t>Status 500</w:t>
-      </w:r>
-    </w:p>
-    <w:p>
-      <w:pPr>
-        <w:numPr>
-          <w:ilvl w:val="1"/>
-          <w:numId w:val="1"/>
-        </w:numPr>
-      </w:pPr>
-      <w:r>
-        <w:t>Internal server error</w:t>
+      <w:r>
+        <w:t>Test accounts that comes with the .</w:t>
+      </w:r>
+      <w:proofErr w:type="spellStart"/>
+      <w:r>
+        <w:t>sql</w:t>
+      </w:r>
+      <w:proofErr w:type="spellEnd"/>
+      <w:r>
+        <w:t xml:space="preserve"> file for test uses</w:t>
       </w:r>
     </w:p>
     <w:p/>
-    <w:p>
-      <w:pPr>
-        <w:pStyle w:val="Heading2"/>
-      </w:pPr>
-      <w:bookmarkStart w:id="6" w:name="_mu49iyp1bx8k" w:colFirst="0" w:colLast="0"/>
-      <w:bookmarkEnd w:id="6"/>
-      <w:r>
-        <w:t>Bonus features</w:t>
-      </w:r>
-    </w:p>
-    <w:p>
-      <w:pPr>
-        <w:numPr>
-          <w:ilvl w:val="0"/>
-          <w:numId w:val="7"/>
-        </w:numPr>
-      </w:pPr>
-      <w:r>
-        <w:t>Use of asynchronous programming</w:t>
-      </w:r>
-    </w:p>
-    <w:p>
-      <w:pPr>
-        <w:numPr>
-          <w:ilvl w:val="0"/>
-          <w:numId w:val="7"/>
-        </w:numPr>
-      </w:pPr>
-      <w:r>
-        <w:t>Writing image files locally to server storage</w:t>
-      </w:r>
-    </w:p>
-    <w:p>
-      <w:pPr>
-        <w:numPr>
-          <w:ilvl w:val="0"/>
-          <w:numId w:val="7"/>
-        </w:numPr>
-      </w:pPr>
-      <w:r>
-        <w:t>Writing image binary into database and reconstructing them</w:t>
-      </w:r>
-    </w:p>
-    <w:p>
-      <w:pPr>
-        <w:numPr>
-          <w:ilvl w:val="0"/>
-          <w:numId w:val="7"/>
-        </w:numPr>
-      </w:pPr>
-      <w:r>
-        <w:t>Login feature with password hashing and salting</w:t>
-      </w:r>
-    </w:p>
-    <w:p>
-      <w:pPr>
-        <w:numPr>
-          <w:ilvl w:val="1"/>
-          <w:numId w:val="7"/>
-        </w:numPr>
-      </w:pPr>
-      <w:r>
-        <w:t>Salt used differs for each user and stored together in database</w:t>
-      </w:r>
-    </w:p>
-    <w:p/>
-    <w:p/>
-    <w:p>
-      <w:pPr>
-        <w:pStyle w:val="Heading2"/>
-      </w:pPr>
-      <w:r>
-        <w:t>Database Tables</w:t>
-      </w:r>
-    </w:p>
-    <w:p>
-      <w:pPr>
-        <w:rPr>
-          <w:b/>
-          <w:bCs/>
-        </w:rPr>
-      </w:pPr>
-      <w:r>
-        <w:t xml:space="preserve">Schema Name: </w:t>
-      </w:r>
-      <w:proofErr w:type="spellStart"/>
-      <w:r>
-        <w:rPr>
-          <w:b/>
-          <w:bCs/>
-        </w:rPr>
-        <w:t>sptravel</w:t>
-      </w:r>
-      <w:proofErr w:type="spellEnd"/>
-    </w:p>
-    <w:p>
-      <w:pPr>
-        <w:rPr>
-          <w:b/>
-          <w:bCs/>
-        </w:rPr>
-      </w:pPr>
-    </w:p>
-    <w:p>
-      <w:r>
-        <w:t>Database Tables</w:t>
-      </w:r>
-    </w:p>
     <w:tbl>
       <w:tblPr>
         <w:tblStyle w:val="TableGrid"/>
-        <w:tblW w:w="9209" w:type="dxa"/>
+        <w:tblW w:w="0" w:type="auto"/>
         <w:tblLook w:val="04A0" w:firstRow="1" w:lastRow="0" w:firstColumn="1" w:lastColumn="0" w:noHBand="0" w:noVBand="1"/>
       </w:tblPr>
       <w:tblGrid>
-        <w:gridCol w:w="1980"/>
-        <w:gridCol w:w="7229"/>
+        <w:gridCol w:w="3116"/>
+        <w:gridCol w:w="3117"/>
+        <w:gridCol w:w="3117"/>
       </w:tblGrid>
       <w:tr>
         <w:trPr>
-          <w:trHeight w:val="362"/>
+          <w:trHeight w:val="721"/>
         </w:trPr>
         <w:tc>
           <w:tcPr>
-            <w:tcW w:w="1980" w:type="dxa"/>
+            <w:tcW w:w="3116" w:type="dxa"/>
           </w:tcPr>
           <w:p>
             <w:pPr>
@@ -572,13 +324,13 @@
                 <w:b/>
                 <w:bCs/>
               </w:rPr>
-              <w:t>Table Name</w:t>
+              <w:t>Email</w:t>
             </w:r>
           </w:p>
         </w:tc>
         <w:tc>
           <w:tcPr>
-            <w:tcW w:w="7229" w:type="dxa"/>
+            <w:tcW w:w="3117" w:type="dxa"/>
           </w:tcPr>
           <w:p>
             <w:pPr>
@@ -592,967 +344,136 @@
                 <w:b/>
                 <w:bCs/>
               </w:rPr>
-              <w:t>Columns</w:t>
+              <w:t>Password</w:t>
+            </w:r>
+          </w:p>
+        </w:tc>
+        <w:tc>
+          <w:tcPr>
+            <w:tcW w:w="3117" w:type="dxa"/>
+          </w:tcPr>
+          <w:p>
+            <w:pPr>
+              <w:rPr>
+                <w:b/>
+                <w:bCs/>
+              </w:rPr>
+            </w:pPr>
+            <w:r>
+              <w:rPr>
+                <w:b/>
+                <w:bCs/>
+              </w:rPr>
+              <w:t>Role</w:t>
             </w:r>
           </w:p>
         </w:tc>
       </w:tr>
       <w:tr>
+        <w:trPr>
+          <w:trHeight w:val="419"/>
+        </w:trPr>
         <w:tc>
           <w:tcPr>
-            <w:tcW w:w="1980" w:type="dxa"/>
+            <w:tcW w:w="3116" w:type="dxa"/>
           </w:tcPr>
           <w:p>
             <w:r>
-              <w:t>users</w:t>
+              <w:t>admin@email.com</w:t>
             </w:r>
           </w:p>
         </w:tc>
         <w:tc>
           <w:tcPr>
-            <w:tcW w:w="7229" w:type="dxa"/>
+            <w:tcW w:w="3117" w:type="dxa"/>
           </w:tcPr>
           <w:p>
-            <w:pPr>
-              <w:pStyle w:val="ListBullet"/>
-            </w:pPr>
-            <w:proofErr w:type="spellStart"/>
             <w:r>
-              <w:t>userid</w:t>
-            </w:r>
-            <w:proofErr w:type="spellEnd"/>
-          </w:p>
-          <w:p>
-            <w:pPr>
-              <w:pStyle w:val="ListBullet"/>
-              <w:ind w:left="720"/>
-            </w:pPr>
-            <w:r>
-              <w:t>primary key</w:t>
+              <w:t>admin</w:t>
             </w:r>
           </w:p>
+        </w:tc>
+        <w:tc>
+          <w:tcPr>
+            <w:tcW w:w="3117" w:type="dxa"/>
+          </w:tcPr>
           <w:p>
-            <w:pPr>
-              <w:pStyle w:val="ListBullet"/>
-              <w:ind w:left="720"/>
-            </w:pPr>
             <w:r>
-              <w:t>auto increment</w:t>
-            </w:r>
-          </w:p>
-          <w:p>
-            <w:pPr>
-              <w:pStyle w:val="ListBullet"/>
-              <w:ind w:left="720"/>
-            </w:pPr>
-            <w:proofErr w:type="gramStart"/>
-            <w:r>
-              <w:t>INT(</w:t>
-            </w:r>
-            <w:proofErr w:type="gramEnd"/>
-            <w:r>
-              <w:t>11)</w:t>
-            </w:r>
-          </w:p>
-          <w:p>
-            <w:pPr>
-              <w:pStyle w:val="ListBullet"/>
-            </w:pPr>
-            <w:r>
-              <w:t>username</w:t>
-            </w:r>
-          </w:p>
-          <w:p>
-            <w:pPr>
-              <w:pStyle w:val="ListBullet"/>
-              <w:spacing w:line="276" w:lineRule="auto"/>
-              <w:ind w:left="720"/>
-            </w:pPr>
-            <w:proofErr w:type="gramStart"/>
-            <w:r>
-              <w:t>VARCHAR(</w:t>
-            </w:r>
-            <w:proofErr w:type="gramEnd"/>
-            <w:r>
-              <w:t>255)</w:t>
-            </w:r>
-          </w:p>
-          <w:p>
-            <w:pPr>
-              <w:pStyle w:val="ListBullet"/>
-              <w:ind w:left="720"/>
-            </w:pPr>
-            <w:r>
-              <w:t>Unique key</w:t>
-            </w:r>
-          </w:p>
-          <w:p>
-            <w:pPr>
-              <w:pStyle w:val="ListBullet"/>
-            </w:pPr>
-            <w:r>
-              <w:t>email</w:t>
-            </w:r>
-          </w:p>
-          <w:p>
-            <w:pPr>
-              <w:pStyle w:val="ListBullet"/>
-              <w:ind w:left="720"/>
-            </w:pPr>
-            <w:proofErr w:type="gramStart"/>
-            <w:r>
-              <w:t>VARCHAR(</w:t>
-            </w:r>
-            <w:proofErr w:type="gramEnd"/>
-            <w:r>
-              <w:t>255)</w:t>
-            </w:r>
-          </w:p>
-          <w:p>
-            <w:pPr>
-              <w:pStyle w:val="ListBullet"/>
-            </w:pPr>
-            <w:proofErr w:type="spellStart"/>
-            <w:r>
-              <w:t>profile_pic_url</w:t>
-            </w:r>
-            <w:proofErr w:type="spellEnd"/>
-          </w:p>
-          <w:p>
-            <w:pPr>
-              <w:pStyle w:val="ListBullet"/>
-              <w:ind w:left="720"/>
-            </w:pPr>
-            <w:proofErr w:type="gramStart"/>
-            <w:r>
-              <w:t>VARCHAR(</w:t>
-            </w:r>
-            <w:proofErr w:type="gramEnd"/>
-            <w:r>
-              <w:t>255)</w:t>
-            </w:r>
-          </w:p>
-          <w:p>
-            <w:pPr>
-              <w:pStyle w:val="ListBullet"/>
-            </w:pPr>
-            <w:r>
-              <w:t>password</w:t>
-            </w:r>
-          </w:p>
-          <w:p>
-            <w:pPr>
-              <w:pStyle w:val="ListBullet"/>
-              <w:ind w:left="720"/>
-            </w:pPr>
-            <w:proofErr w:type="gramStart"/>
-            <w:r>
-              <w:t>VARCHAR(</w:t>
-            </w:r>
-            <w:proofErr w:type="gramEnd"/>
-            <w:r>
-              <w:t>255)</w:t>
-            </w:r>
-          </w:p>
-          <w:p>
-            <w:pPr>
-              <w:pStyle w:val="ListBullet"/>
-              <w:spacing w:line="276" w:lineRule="auto"/>
-            </w:pPr>
-            <w:r>
-              <w:t>salt</w:t>
-            </w:r>
-          </w:p>
-          <w:p>
-            <w:pPr>
-              <w:pStyle w:val="ListBullet"/>
-              <w:tabs>
-                <w:tab w:val="clear" w:pos="360"/>
-                <w:tab w:val="num" w:pos="720"/>
-              </w:tabs>
-              <w:ind w:left="720"/>
-            </w:pPr>
-            <w:proofErr w:type="gramStart"/>
-            <w:r>
-              <w:t>VARCHAR(</w:t>
-            </w:r>
-            <w:proofErr w:type="gramEnd"/>
-            <w:r>
-              <w:t>255)</w:t>
-            </w:r>
-          </w:p>
-          <w:p>
-            <w:pPr>
-              <w:pStyle w:val="ListBullet"/>
-              <w:spacing w:line="276" w:lineRule="auto"/>
-            </w:pPr>
-            <w:proofErr w:type="spellStart"/>
-            <w:r>
-              <w:t>created_at</w:t>
-            </w:r>
-            <w:proofErr w:type="spellEnd"/>
-          </w:p>
-          <w:p>
-            <w:pPr>
-              <w:pStyle w:val="ListBullet"/>
-              <w:tabs>
-                <w:tab w:val="clear" w:pos="360"/>
-                <w:tab w:val="num" w:pos="720"/>
-              </w:tabs>
-              <w:ind w:left="720"/>
-            </w:pPr>
-            <w:r>
-              <w:t>timestamp</w:t>
+              <w:t>Admin</w:t>
             </w:r>
           </w:p>
         </w:tc>
       </w:tr>
       <w:tr>
+        <w:trPr>
+          <w:trHeight w:val="425"/>
+        </w:trPr>
         <w:tc>
           <w:tcPr>
-            <w:tcW w:w="1980" w:type="dxa"/>
+            <w:tcW w:w="3116" w:type="dxa"/>
+          </w:tcPr>
+          <w:p>
+            <w:r>
+              <w:t>bruh@email.com</w:t>
+            </w:r>
+          </w:p>
+        </w:tc>
+        <w:tc>
+          <w:tcPr>
+            <w:tcW w:w="3117" w:type="dxa"/>
           </w:tcPr>
           <w:p>
             <w:proofErr w:type="spellStart"/>
             <w:r>
-              <w:t>travel_listings</w:t>
+              <w:t>bruh</w:t>
             </w:r>
             <w:proofErr w:type="spellEnd"/>
           </w:p>
         </w:tc>
         <w:tc>
           <w:tcPr>
-            <w:tcW w:w="7229" w:type="dxa"/>
+            <w:tcW w:w="3117" w:type="dxa"/>
           </w:tcPr>
           <w:p>
-            <w:pPr>
-              <w:pStyle w:val="ListBullet"/>
-            </w:pPr>
-            <w:proofErr w:type="spellStart"/>
             <w:r>
-              <w:t>travel_id</w:t>
-            </w:r>
-            <w:proofErr w:type="spellEnd"/>
-          </w:p>
-          <w:p>
-            <w:pPr>
-              <w:pStyle w:val="ListBullet"/>
-              <w:tabs>
-                <w:tab w:val="clear" w:pos="360"/>
-                <w:tab w:val="num" w:pos="720"/>
-              </w:tabs>
-              <w:ind w:left="720"/>
-            </w:pPr>
-            <w:proofErr w:type="gramStart"/>
-            <w:r>
-              <w:t>int(</w:t>
-            </w:r>
-            <w:proofErr w:type="gramEnd"/>
-            <w:r>
-              <w:t>11)</w:t>
+              <w:t>User</w:t>
             </w:r>
           </w:p>
-          <w:p>
-            <w:pPr>
-              <w:pStyle w:val="ListBullet"/>
-              <w:tabs>
-                <w:tab w:val="clear" w:pos="360"/>
-                <w:tab w:val="num" w:pos="720"/>
-              </w:tabs>
-              <w:ind w:left="720"/>
-            </w:pPr>
-            <w:r>
-              <w:lastRenderedPageBreak/>
-              <w:t>auto increment</w:t>
-            </w:r>
-          </w:p>
-          <w:p>
-            <w:pPr>
-              <w:pStyle w:val="ListBullet"/>
-              <w:tabs>
-                <w:tab w:val="clear" w:pos="360"/>
-                <w:tab w:val="num" w:pos="720"/>
-              </w:tabs>
-              <w:ind w:left="720"/>
-            </w:pPr>
-            <w:r>
-              <w:t>primary key</w:t>
-            </w:r>
-          </w:p>
-          <w:p>
-            <w:pPr>
-              <w:pStyle w:val="ListBullet"/>
-            </w:pPr>
-            <w:r>
-              <w:t>title</w:t>
-            </w:r>
-          </w:p>
-          <w:p>
-            <w:pPr>
-              <w:pStyle w:val="ListBullet"/>
-              <w:tabs>
-                <w:tab w:val="clear" w:pos="360"/>
-                <w:tab w:val="num" w:pos="720"/>
-              </w:tabs>
-              <w:ind w:left="720"/>
-            </w:pPr>
-            <w:proofErr w:type="gramStart"/>
-            <w:r>
-              <w:t>varchar(</w:t>
-            </w:r>
-            <w:proofErr w:type="gramEnd"/>
-            <w:r>
-              <w:t>255)</w:t>
-            </w:r>
-          </w:p>
-          <w:p>
-            <w:pPr>
-              <w:pStyle w:val="ListBullet"/>
-            </w:pPr>
-            <w:r>
-              <w:t>description</w:t>
-            </w:r>
-          </w:p>
-          <w:p>
-            <w:pPr>
-              <w:pStyle w:val="ListBullet"/>
-              <w:tabs>
-                <w:tab w:val="clear" w:pos="360"/>
-                <w:tab w:val="num" w:pos="720"/>
-              </w:tabs>
-              <w:ind w:left="720"/>
-            </w:pPr>
-            <w:r>
-              <w:t>text</w:t>
-            </w:r>
-          </w:p>
-          <w:p>
-            <w:pPr>
-              <w:pStyle w:val="ListBullet"/>
-            </w:pPr>
-            <w:r>
-              <w:t>price</w:t>
-            </w:r>
-          </w:p>
-          <w:p>
-            <w:pPr>
-              <w:pStyle w:val="ListBullet"/>
-              <w:tabs>
-                <w:tab w:val="clear" w:pos="360"/>
-                <w:tab w:val="num" w:pos="720"/>
-              </w:tabs>
-              <w:ind w:left="720"/>
-            </w:pPr>
-            <w:proofErr w:type="gramStart"/>
-            <w:r>
-              <w:t>int(</w:t>
-            </w:r>
-            <w:proofErr w:type="gramEnd"/>
-            <w:r>
-              <w:t>11)</w:t>
-            </w:r>
-          </w:p>
-          <w:p>
-            <w:pPr>
-              <w:pStyle w:val="ListBullet"/>
-            </w:pPr>
-            <w:r>
-              <w:t>country</w:t>
-            </w:r>
-          </w:p>
-          <w:p>
-            <w:pPr>
-              <w:pStyle w:val="ListBullet"/>
-              <w:tabs>
-                <w:tab w:val="clear" w:pos="360"/>
-                <w:tab w:val="num" w:pos="720"/>
-              </w:tabs>
-              <w:ind w:left="720"/>
-            </w:pPr>
-            <w:proofErr w:type="gramStart"/>
-            <w:r>
-              <w:t>varchar(</w:t>
-            </w:r>
-            <w:proofErr w:type="gramEnd"/>
-            <w:r>
-              <w:t>255)</w:t>
-            </w:r>
-          </w:p>
-          <w:p>
-            <w:pPr>
-              <w:pStyle w:val="ListBullet"/>
-            </w:pPr>
-            <w:proofErr w:type="spellStart"/>
-            <w:r>
-              <w:t>travel_period</w:t>
-            </w:r>
-            <w:proofErr w:type="spellEnd"/>
-          </w:p>
-          <w:p>
-            <w:pPr>
-              <w:pStyle w:val="ListBullet"/>
-              <w:tabs>
-                <w:tab w:val="clear" w:pos="360"/>
-                <w:tab w:val="num" w:pos="720"/>
-              </w:tabs>
-              <w:ind w:left="720"/>
-            </w:pPr>
-            <w:proofErr w:type="gramStart"/>
-            <w:r>
-              <w:t>varchar(</w:t>
-            </w:r>
-            <w:proofErr w:type="gramEnd"/>
-            <w:r>
-              <w:t>255)</w:t>
-            </w:r>
-          </w:p>
-          <w:p>
-            <w:pPr>
-              <w:pStyle w:val="ListBullet"/>
-            </w:pPr>
-            <w:proofErr w:type="spellStart"/>
-            <w:r>
-              <w:t>image_url</w:t>
-            </w:r>
-            <w:proofErr w:type="spellEnd"/>
-          </w:p>
-          <w:p>
-            <w:pPr>
-              <w:pStyle w:val="ListBullet"/>
-              <w:tabs>
-                <w:tab w:val="clear" w:pos="360"/>
-                <w:tab w:val="num" w:pos="720"/>
-              </w:tabs>
-              <w:ind w:left="720"/>
-            </w:pPr>
-            <w:proofErr w:type="gramStart"/>
-            <w:r>
-              <w:t>varchar(</w:t>
-            </w:r>
-            <w:proofErr w:type="gramEnd"/>
-            <w:r>
-              <w:t>255)</w:t>
-            </w:r>
-          </w:p>
-          <w:p/>
         </w:tc>
       </w:tr>
       <w:tr>
+        <w:trPr>
+          <w:trHeight w:val="559"/>
+        </w:trPr>
         <w:tc>
           <w:tcPr>
-            <w:tcW w:w="1980" w:type="dxa"/>
+            <w:tcW w:w="3116" w:type="dxa"/>
           </w:tcPr>
           <w:p>
             <w:r>
-              <w:lastRenderedPageBreak/>
-              <w:t>itinerary</w:t>
+              <w:t>test@email.com</w:t>
             </w:r>
           </w:p>
         </w:tc>
         <w:tc>
           <w:tcPr>
-            <w:tcW w:w="7229" w:type="dxa"/>
-          </w:tcPr>
-          <w:p>
-            <w:pPr>
-              <w:pStyle w:val="ListBullet"/>
-            </w:pPr>
-            <w:proofErr w:type="spellStart"/>
-            <w:r>
-              <w:t>itinerary_id</w:t>
-            </w:r>
-            <w:proofErr w:type="spellEnd"/>
-          </w:p>
-          <w:p>
-            <w:pPr>
-              <w:pStyle w:val="ListBullet"/>
-              <w:tabs>
-                <w:tab w:val="clear" w:pos="360"/>
-                <w:tab w:val="num" w:pos="720"/>
-              </w:tabs>
-              <w:ind w:left="720"/>
-            </w:pPr>
-            <w:proofErr w:type="gramStart"/>
-            <w:r>
-              <w:t>Int(</w:t>
-            </w:r>
-            <w:proofErr w:type="gramEnd"/>
-            <w:r>
-              <w:t>11)</w:t>
-            </w:r>
-          </w:p>
-          <w:p>
-            <w:pPr>
-              <w:pStyle w:val="ListBullet"/>
-              <w:tabs>
-                <w:tab w:val="clear" w:pos="360"/>
-                <w:tab w:val="num" w:pos="720"/>
-              </w:tabs>
-              <w:ind w:left="720"/>
-            </w:pPr>
-            <w:r>
-              <w:t>Auto increment</w:t>
-            </w:r>
-          </w:p>
-          <w:p>
-            <w:pPr>
-              <w:pStyle w:val="ListBullet"/>
-              <w:tabs>
-                <w:tab w:val="clear" w:pos="360"/>
-                <w:tab w:val="num" w:pos="720"/>
-              </w:tabs>
-              <w:ind w:left="720"/>
-            </w:pPr>
-            <w:r>
-              <w:t>Primary key</w:t>
-            </w:r>
-          </w:p>
-          <w:p>
-            <w:pPr>
-              <w:pStyle w:val="ListBullet"/>
-            </w:pPr>
-            <w:r>
-              <w:t>day</w:t>
-            </w:r>
-          </w:p>
-          <w:p>
-            <w:pPr>
-              <w:pStyle w:val="ListBullet"/>
-              <w:tabs>
-                <w:tab w:val="clear" w:pos="360"/>
-                <w:tab w:val="num" w:pos="720"/>
-              </w:tabs>
-              <w:ind w:left="720"/>
-            </w:pPr>
-            <w:proofErr w:type="gramStart"/>
-            <w:r>
-              <w:t>int(</w:t>
-            </w:r>
-            <w:proofErr w:type="gramEnd"/>
-            <w:r>
-              <w:t>11)</w:t>
-            </w:r>
-          </w:p>
-          <w:p>
-            <w:pPr>
-              <w:pStyle w:val="ListBullet"/>
-            </w:pPr>
-            <w:r>
-              <w:t>activity</w:t>
-            </w:r>
-          </w:p>
-          <w:p>
-            <w:pPr>
-              <w:pStyle w:val="ListBullet"/>
-              <w:tabs>
-                <w:tab w:val="clear" w:pos="360"/>
-                <w:tab w:val="num" w:pos="720"/>
-              </w:tabs>
-              <w:ind w:left="720"/>
-            </w:pPr>
-            <w:proofErr w:type="gramStart"/>
-            <w:r>
-              <w:t>varchar(</w:t>
-            </w:r>
-            <w:proofErr w:type="gramEnd"/>
-            <w:r>
-              <w:t>255)</w:t>
-            </w:r>
-          </w:p>
-          <w:p>
-            <w:pPr>
-              <w:pStyle w:val="ListBullet"/>
-            </w:pPr>
-            <w:proofErr w:type="spellStart"/>
-            <w:r>
-              <w:t>created_at</w:t>
-            </w:r>
-            <w:proofErr w:type="spellEnd"/>
-          </w:p>
-          <w:p>
-            <w:pPr>
-              <w:pStyle w:val="ListBullet"/>
-              <w:tabs>
-                <w:tab w:val="clear" w:pos="360"/>
-                <w:tab w:val="num" w:pos="720"/>
-              </w:tabs>
-              <w:ind w:left="720"/>
-            </w:pPr>
-            <w:r>
-              <w:t>timestamp</w:t>
-            </w:r>
-          </w:p>
-          <w:p>
-            <w:pPr>
-              <w:pStyle w:val="ListBullet"/>
-            </w:pPr>
-            <w:proofErr w:type="spellStart"/>
-            <w:r>
-              <w:t>fk_travel_id</w:t>
-            </w:r>
-            <w:proofErr w:type="spellEnd"/>
-          </w:p>
-          <w:p>
-            <w:pPr>
-              <w:pStyle w:val="ListBullet"/>
-              <w:tabs>
-                <w:tab w:val="clear" w:pos="360"/>
-                <w:tab w:val="num" w:pos="720"/>
-              </w:tabs>
-              <w:ind w:left="720"/>
-            </w:pPr>
-            <w:proofErr w:type="gramStart"/>
-            <w:r>
-              <w:t>int(</w:t>
-            </w:r>
-            <w:proofErr w:type="gramEnd"/>
-            <w:r>
-              <w:t>11)</w:t>
-            </w:r>
-          </w:p>
-          <w:p>
-            <w:pPr>
-              <w:pStyle w:val="ListBullet"/>
-              <w:tabs>
-                <w:tab w:val="clear" w:pos="360"/>
-                <w:tab w:val="num" w:pos="720"/>
-              </w:tabs>
-              <w:ind w:left="720"/>
-            </w:pPr>
-            <w:r>
-              <w:t xml:space="preserve">foreign key </w:t>
-            </w:r>
-          </w:p>
-          <w:p>
-            <w:pPr>
-              <w:pStyle w:val="ListBullet"/>
-              <w:tabs>
-                <w:tab w:val="clear" w:pos="360"/>
-                <w:tab w:val="num" w:pos="720"/>
-              </w:tabs>
-              <w:ind w:left="720"/>
-            </w:pPr>
-            <w:r>
-              <w:t xml:space="preserve">references </w:t>
-            </w:r>
-            <w:proofErr w:type="spellStart"/>
-            <w:r>
-              <w:t>travel_id</w:t>
-            </w:r>
-            <w:proofErr w:type="spellEnd"/>
-            <w:r>
-              <w:t xml:space="preserve"> from </w:t>
-            </w:r>
-            <w:proofErr w:type="spellStart"/>
-            <w:r>
-              <w:t>travel_listings</w:t>
-            </w:r>
-            <w:proofErr w:type="spellEnd"/>
-          </w:p>
-          <w:p>
-            <w:pPr>
-              <w:pStyle w:val="ListBullet"/>
-              <w:tabs>
-                <w:tab w:val="clear" w:pos="360"/>
-                <w:tab w:val="num" w:pos="720"/>
-              </w:tabs>
-              <w:ind w:left="720"/>
-            </w:pPr>
-            <w:r>
-              <w:t>on delete cascade</w:t>
-            </w:r>
-          </w:p>
-          <w:p/>
-        </w:tc>
-      </w:tr>
-      <w:tr>
-        <w:tc>
-          <w:tcPr>
-            <w:tcW w:w="1980" w:type="dxa"/>
+            <w:tcW w:w="3117" w:type="dxa"/>
           </w:tcPr>
           <w:p>
             <w:r>
-              <w:t>reviews</w:t>
+              <w:t>test</w:t>
             </w:r>
           </w:p>
         </w:tc>
         <w:tc>
           <w:tcPr>
-            <w:tcW w:w="7229" w:type="dxa"/>
+            <w:tcW w:w="3117" w:type="dxa"/>
           </w:tcPr>
           <w:p>
-            <w:pPr>
-              <w:pStyle w:val="ListBullet"/>
-            </w:pPr>
-            <w:proofErr w:type="spellStart"/>
             <w:r>
-              <w:t>review_id</w:t>
-            </w:r>
-            <w:proofErr w:type="spellEnd"/>
-          </w:p>
-          <w:p>
-            <w:pPr>
-              <w:pStyle w:val="ListBullet"/>
-              <w:tabs>
-                <w:tab w:val="clear" w:pos="360"/>
-                <w:tab w:val="num" w:pos="720"/>
-              </w:tabs>
-              <w:ind w:left="720"/>
-            </w:pPr>
-            <w:proofErr w:type="gramStart"/>
-            <w:r>
-              <w:t>int(</w:t>
-            </w:r>
-            <w:proofErr w:type="gramEnd"/>
-            <w:r>
-              <w:t>11)</w:t>
+              <w:t>User</w:t>
             </w:r>
           </w:p>
-          <w:p>
-            <w:pPr>
-              <w:pStyle w:val="ListBullet"/>
-              <w:tabs>
-                <w:tab w:val="clear" w:pos="360"/>
-                <w:tab w:val="num" w:pos="720"/>
-              </w:tabs>
-              <w:ind w:left="720"/>
-            </w:pPr>
-            <w:r>
-              <w:t>primary key</w:t>
-            </w:r>
-          </w:p>
-          <w:p>
-            <w:pPr>
-              <w:pStyle w:val="ListBullet"/>
-              <w:tabs>
-                <w:tab w:val="clear" w:pos="360"/>
-                <w:tab w:val="num" w:pos="720"/>
-              </w:tabs>
-              <w:ind w:left="720"/>
-            </w:pPr>
-            <w:r>
-              <w:t>auto increment</w:t>
-            </w:r>
-          </w:p>
-          <w:p>
-            <w:pPr>
-              <w:pStyle w:val="ListBullet"/>
-            </w:pPr>
-            <w:proofErr w:type="spellStart"/>
-            <w:r>
-              <w:t>travel_id</w:t>
-            </w:r>
-            <w:proofErr w:type="spellEnd"/>
-          </w:p>
-          <w:p>
-            <w:pPr>
-              <w:pStyle w:val="ListBullet"/>
-              <w:tabs>
-                <w:tab w:val="clear" w:pos="360"/>
-                <w:tab w:val="num" w:pos="720"/>
-              </w:tabs>
-              <w:ind w:left="720"/>
-            </w:pPr>
-            <w:proofErr w:type="gramStart"/>
-            <w:r>
-              <w:t>int(</w:t>
-            </w:r>
-            <w:proofErr w:type="gramEnd"/>
-            <w:r>
-              <w:t>11)</w:t>
-            </w:r>
-          </w:p>
-          <w:p>
-            <w:pPr>
-              <w:pStyle w:val="ListBullet"/>
-              <w:tabs>
-                <w:tab w:val="clear" w:pos="360"/>
-                <w:tab w:val="num" w:pos="720"/>
-              </w:tabs>
-              <w:ind w:left="720"/>
-            </w:pPr>
-            <w:r>
-              <w:t>foreign key</w:t>
-            </w:r>
-          </w:p>
-          <w:p>
-            <w:pPr>
-              <w:pStyle w:val="ListBullet"/>
-              <w:tabs>
-                <w:tab w:val="clear" w:pos="360"/>
-                <w:tab w:val="num" w:pos="720"/>
-              </w:tabs>
-              <w:ind w:left="720"/>
-            </w:pPr>
-            <w:r>
-              <w:t xml:space="preserve">references </w:t>
-            </w:r>
-            <w:proofErr w:type="spellStart"/>
-            <w:r>
-              <w:t>travel_id</w:t>
-            </w:r>
-            <w:proofErr w:type="spellEnd"/>
-            <w:r>
-              <w:t xml:space="preserve"> from </w:t>
-            </w:r>
-            <w:proofErr w:type="spellStart"/>
-            <w:r>
-              <w:t>travel_listings</w:t>
-            </w:r>
-            <w:proofErr w:type="spellEnd"/>
-          </w:p>
-          <w:p>
-            <w:pPr>
-              <w:pStyle w:val="ListBullet"/>
-              <w:tabs>
-                <w:tab w:val="clear" w:pos="360"/>
-                <w:tab w:val="num" w:pos="720"/>
-              </w:tabs>
-              <w:ind w:left="720"/>
-            </w:pPr>
-            <w:r>
-              <w:t>on delete cascade</w:t>
-            </w:r>
-          </w:p>
-          <w:p>
-            <w:pPr>
-              <w:pStyle w:val="ListBullet"/>
-            </w:pPr>
-            <w:r>
-              <w:t>content</w:t>
-            </w:r>
-          </w:p>
-          <w:p>
-            <w:pPr>
-              <w:pStyle w:val="ListBullet"/>
-              <w:tabs>
-                <w:tab w:val="clear" w:pos="360"/>
-                <w:tab w:val="num" w:pos="720"/>
-              </w:tabs>
-              <w:ind w:left="720"/>
-            </w:pPr>
-            <w:r>
-              <w:t>text</w:t>
-            </w:r>
-          </w:p>
-          <w:p>
-            <w:pPr>
-              <w:pStyle w:val="ListBullet"/>
-            </w:pPr>
-            <w:r>
-              <w:t>rating</w:t>
-            </w:r>
-          </w:p>
-          <w:p>
-            <w:pPr>
-              <w:pStyle w:val="ListBullet"/>
-              <w:tabs>
-                <w:tab w:val="clear" w:pos="360"/>
-                <w:tab w:val="num" w:pos="720"/>
-              </w:tabs>
-              <w:ind w:left="720"/>
-            </w:pPr>
-            <w:proofErr w:type="gramStart"/>
-            <w:r>
-              <w:t>int(</w:t>
-            </w:r>
-            <w:proofErr w:type="gramEnd"/>
-            <w:r>
-              <w:t>11)</w:t>
-            </w:r>
-          </w:p>
-          <w:p>
-            <w:pPr>
-              <w:pStyle w:val="ListBullet"/>
-            </w:pPr>
-            <w:proofErr w:type="spellStart"/>
-            <w:r>
-              <w:t>user_id</w:t>
-            </w:r>
-            <w:proofErr w:type="spellEnd"/>
-          </w:p>
-          <w:p>
-            <w:pPr>
-              <w:pStyle w:val="ListBullet"/>
-              <w:tabs>
-                <w:tab w:val="clear" w:pos="360"/>
-                <w:tab w:val="num" w:pos="720"/>
-              </w:tabs>
-              <w:ind w:left="720"/>
-            </w:pPr>
-            <w:proofErr w:type="gramStart"/>
-            <w:r>
-              <w:t>varchar(</w:t>
-            </w:r>
-            <w:proofErr w:type="gramEnd"/>
-            <w:r>
-              <w:t>255)</w:t>
-            </w:r>
-          </w:p>
-          <w:p>
-            <w:pPr>
-              <w:pStyle w:val="ListBullet"/>
-              <w:tabs>
-                <w:tab w:val="clear" w:pos="360"/>
-                <w:tab w:val="num" w:pos="720"/>
-              </w:tabs>
-              <w:ind w:left="720"/>
-            </w:pPr>
-            <w:r>
-              <w:t>foreign key</w:t>
-            </w:r>
-          </w:p>
-          <w:p>
-            <w:pPr>
-              <w:pStyle w:val="ListBullet"/>
-              <w:tabs>
-                <w:tab w:val="clear" w:pos="360"/>
-                <w:tab w:val="num" w:pos="720"/>
-              </w:tabs>
-              <w:ind w:left="720"/>
-            </w:pPr>
-            <w:r>
-              <w:t>references username from users</w:t>
-            </w:r>
-          </w:p>
-          <w:p>
-            <w:pPr>
-              <w:pStyle w:val="ListBullet"/>
-              <w:tabs>
-                <w:tab w:val="clear" w:pos="360"/>
-                <w:tab w:val="num" w:pos="720"/>
-              </w:tabs>
-              <w:ind w:left="720"/>
-            </w:pPr>
-            <w:r>
-              <w:lastRenderedPageBreak/>
-              <w:t>on delete cascade</w:t>
-            </w:r>
-          </w:p>
-          <w:p>
-            <w:pPr>
-              <w:pStyle w:val="ListBullet"/>
-            </w:pPr>
-            <w:proofErr w:type="spellStart"/>
-            <w:r>
-              <w:t>created_at</w:t>
-            </w:r>
-            <w:proofErr w:type="spellEnd"/>
-          </w:p>
-          <w:p>
-            <w:pPr>
-              <w:pStyle w:val="ListBullet"/>
-              <w:tabs>
-                <w:tab w:val="clear" w:pos="360"/>
-                <w:tab w:val="num" w:pos="720"/>
-              </w:tabs>
-              <w:ind w:left="720"/>
-            </w:pPr>
-            <w:r>
-              <w:t>timestamp</w:t>
-            </w:r>
-          </w:p>
-          <w:p/>
         </w:tc>
       </w:tr>
     </w:tbl>
@@ -1561,8 +482,70 @@
       <w:pPr>
         <w:pStyle w:val="Heading2"/>
       </w:pPr>
-      <w:bookmarkStart w:id="7" w:name="_ir4ib3bwe7ir" w:colFirst="0" w:colLast="0"/>
-      <w:bookmarkEnd w:id="7"/>
+      <w:bookmarkStart w:id="4" w:name="_mu49iyp1bx8k" w:colFirst="0" w:colLast="0"/>
+      <w:bookmarkEnd w:id="4"/>
+      <w:r>
+        <w:t>Bonus features</w:t>
+      </w:r>
+    </w:p>
+    <w:p>
+      <w:pPr>
+        <w:numPr>
+          <w:ilvl w:val="0"/>
+          <w:numId w:val="7"/>
+        </w:numPr>
+      </w:pPr>
+      <w:r>
+        <w:t>Use of asynchronous programming</w:t>
+      </w:r>
+    </w:p>
+    <w:p>
+      <w:pPr>
+        <w:numPr>
+          <w:ilvl w:val="0"/>
+          <w:numId w:val="7"/>
+        </w:numPr>
+      </w:pPr>
+      <w:r>
+        <w:t>Selective filtering of travel listings (remove assumption that all fields are filled)</w:t>
+      </w:r>
+    </w:p>
+    <w:p>
+      <w:pPr>
+        <w:numPr>
+          <w:ilvl w:val="0"/>
+          <w:numId w:val="7"/>
+        </w:numPr>
+      </w:pPr>
+      <w:r>
+        <w:t>Reviews Features</w:t>
+      </w:r>
+    </w:p>
+    <w:p>
+      <w:pPr>
+        <w:numPr>
+          <w:ilvl w:val="0"/>
+          <w:numId w:val="7"/>
+        </w:numPr>
+        <w:rPr>
+          <w:color w:val="FF0000"/>
+        </w:rPr>
+      </w:pPr>
+      <w:r>
+        <w:rPr>
+          <w:color w:val="FF0000"/>
+        </w:rPr>
+        <w:t>(jess add more)</w:t>
+      </w:r>
+    </w:p>
+    <w:p/>
+    <w:p/>
+    <w:p>
+      <w:pPr>
+        <w:pStyle w:val="Heading2"/>
+      </w:pPr>
+      <w:bookmarkStart w:id="5" w:name="_ir4ib3bwe7ir" w:colFirst="0" w:colLast="0"/>
+      <w:bookmarkEnd w:id="5"/>
       <w:r>
         <w:t>Contributions</w:t>
       </w:r>
@@ -1658,7 +641,7 @@
               <w:spacing w:line="240" w:lineRule="auto"/>
             </w:pPr>
             <w:r>
-              <w:t>Endpoint 1 to 6</w:t>
+              <w:t>Persistent login</w:t>
             </w:r>
           </w:p>
           <w:p>
@@ -1678,7 +661,7 @@
               <w:spacing w:line="240" w:lineRule="auto"/>
             </w:pPr>
             <w:r>
-              <w:t>Writing and saving of image files</w:t>
+              <w:t>Checking for access rights</w:t>
             </w:r>
           </w:p>
           <w:p>
@@ -1698,7 +681,30 @@
               <w:spacing w:line="240" w:lineRule="auto"/>
             </w:pPr>
             <w:r>
-              <w:t>Asynchronous programming</w:t>
+              <w:t>Admin user functionality (add/update listing details)</w:t>
+            </w:r>
+          </w:p>
+          <w:p>
+            <w:pPr>
+              <w:widowControl w:val="0"/>
+              <w:numPr>
+                <w:ilvl w:val="0"/>
+                <w:numId w:val="5"/>
+              </w:numPr>
+              <w:pBdr>
+                <w:top w:val="nil"/>
+                <w:left w:val="nil"/>
+                <w:bottom w:val="nil"/>
+                <w:right w:val="nil"/>
+                <w:between w:val="nil"/>
+              </w:pBdr>
+              <w:spacing w:line="240" w:lineRule="auto"/>
+            </w:pPr>
+            <w:r>
+              <w:rPr>
+                <w:color w:val="FF0000"/>
+              </w:rPr>
+              <w:t>(add your bonus features)</w:t>
             </w:r>
           </w:p>
         </w:tc>
@@ -1774,7 +780,7 @@
               <w:spacing w:line="240" w:lineRule="auto"/>
             </w:pPr>
             <w:r>
-              <w:t>Endpoint 7 to 12</w:t>
+              <w:t>Frontend GUI Design</w:t>
             </w:r>
           </w:p>
           <w:p>
@@ -1794,7 +800,20 @@
               <w:spacing w:line="240" w:lineRule="auto"/>
             </w:pPr>
             <w:r>
-              <w:t>Login feature with hashing and salting</w:t>
+              <w:t>Selective s</w:t>
+            </w:r>
+            <w:r>
+              <w:t>earch/filter travel listing</w:t>
+            </w:r>
+            <w:r>
+              <w:t xml:space="preserve"> </w:t>
+            </w:r>
+            <w:r>
+              <w:rPr>
+                <w:b/>
+                <w:bCs/>
+              </w:rPr>
+              <w:t>(Bonus feature)</w:t>
             </w:r>
           </w:p>
           <w:p>
@@ -1814,13 +833,39 @@
               <w:spacing w:line="240" w:lineRule="auto"/>
             </w:pPr>
             <w:r>
-              <w:t>Asynchronous programming</w:t>
+              <w:t>Normal user functionality (viewing listing details)</w:t>
+            </w:r>
+          </w:p>
+          <w:p>
+            <w:pPr>
+              <w:widowControl w:val="0"/>
+              <w:numPr>
+                <w:ilvl w:val="0"/>
+                <w:numId w:val="4"/>
+              </w:numPr>
+              <w:pBdr>
+                <w:top w:val="nil"/>
+                <w:left w:val="nil"/>
+                <w:bottom w:val="nil"/>
+                <w:right w:val="nil"/>
+                <w:between w:val="nil"/>
+              </w:pBdr>
+              <w:spacing w:line="240" w:lineRule="auto"/>
+            </w:pPr>
+            <w:r>
+              <w:t xml:space="preserve">Review/post reviews by user </w:t>
+            </w:r>
+            <w:r>
+              <w:rPr>
+                <w:b/>
+                <w:bCs/>
+              </w:rPr>
+              <w:t>(Bonus Feature)</w:t>
             </w:r>
           </w:p>
         </w:tc>
       </w:tr>
     </w:tbl>
-    <w:p/>
     <w:p/>
     <w:sectPr>
       <w:pgSz w:w="12240" w:h="15840"/>
@@ -3393,6 +2438,29 @@
       <w:contextualSpacing/>
     </w:pPr>
   </w:style>
+  <w:style w:type="character" w:styleId="Hyperlink">
+    <w:name w:val="Hyperlink"/>
+    <w:basedOn w:val="DefaultParagraphFont"/>
+    <w:uiPriority w:val="99"/>
+    <w:unhideWhenUsed/>
+    <w:rsid w:val="007E4EF5"/>
+    <w:rPr>
+      <w:color w:val="0000FF" w:themeColor="hyperlink"/>
+      <w:u w:val="single"/>
+    </w:rPr>
+  </w:style>
+  <w:style w:type="character" w:styleId="UnresolvedMention">
+    <w:name w:val="Unresolved Mention"/>
+    <w:basedOn w:val="DefaultParagraphFont"/>
+    <w:uiPriority w:val="99"/>
+    <w:semiHidden/>
+    <w:unhideWhenUsed/>
+    <w:rsid w:val="007E4EF5"/>
+    <w:rPr>
+      <w:color w:val="605E5C"/>
+      <w:shd w:val="clear" w:color="auto" w:fill="E1DFDD"/>
+    </w:rPr>
+  </w:style>
 </w:styles>
 </file>
 

</xml_diff>